<commit_message>
Update Reporting and HR Documents
</commit_message>
<xml_diff>
--- a/public/documents/Disciplinary Action Form.docx
+++ b/public/documents/Disciplinary Action Form.docx
@@ -28,17 +28,8 @@
         </w:rPr>
         <w:t>Disciplinary action form</w:t>
       </w:r>
-      <w:r>
-        <w:rPr>
-          <w:rFonts w:ascii="Helvetica" w:eastAsia="Times New Roman" w:hAnsi="Helvetica" w:cs="Helvetica"/>
-          <w:b/>
-          <w:bCs/>
-          <w:color w:val="323E4F" w:themeColor="text2" w:themeShade="BF"/>
-          <w:sz w:val="32"/>
-          <w:szCs w:val="32"/>
-        </w:rPr>
-        <w:t xml:space="preserve"> </w:t>
-      </w:r>
+      <w:bookmarkStart w:id="0" w:name="_GoBack"/>
+      <w:bookmarkEnd w:id="0"/>
       <w:r>
         <w:rPr>
           <w:rFonts w:ascii="Helvetica" w:eastAsia="Times New Roman" w:hAnsi="Helvetica" w:cs="Helvetica"/>
@@ -1109,8 +1100,6 @@
           <w:szCs w:val="21"/>
         </w:rPr>
       </w:pPr>
-      <w:bookmarkStart w:id="0" w:name="_GoBack"/>
-      <w:bookmarkEnd w:id="0"/>
     </w:p>
     <w:p>
       <w:pPr>

</xml_diff>